<commit_message>
Agregado notas y ejemplo de NodePorts
</commit_message>
<xml_diff>
--- a/Kubernetes services.docx
+++ b/Kubernetes services.docx
@@ -6,101 +6,36 @@
       <w:pPr>
         <w:pStyle w:val="Heading1"/>
       </w:pPr>
-      <w:proofErr w:type="spellStart"/>
       <w:r>
         <w:t>Services</w:t>
       </w:r>
-      <w:proofErr w:type="spellEnd"/>
-    </w:p>
-    <w:p>
-      <w:r>
-        <w:t xml:space="preserve">Dado que los </w:t>
-      </w:r>
-      <w:proofErr w:type="spellStart"/>
-      <w:r>
-        <w:t>pods</w:t>
-      </w:r>
-      <w:proofErr w:type="spellEnd"/>
-      <w:r>
-        <w:t xml:space="preserve"> en Kubernetes son mortales, es decir, cuando mueren se genera otro nuevo con una IP diferente, necesitamos tener una abstracción que nos permita identificarlos sin atacar a una IP concreta.</w:t>
-      </w:r>
-    </w:p>
-    <w:p>
-      <w:r>
-        <w:t>En Kubernetes existen los ‘</w:t>
-      </w:r>
-      <w:proofErr w:type="spellStart"/>
-      <w:r>
-        <w:t>services</w:t>
-      </w:r>
-      <w:proofErr w:type="spellEnd"/>
-      <w:r>
-        <w:t xml:space="preserve">’ que es una abstracción que nos permite generar políticas de tráfico. De esta forma, podemos definir que un determinado tráfico se curse a través de los </w:t>
-      </w:r>
-      <w:proofErr w:type="spellStart"/>
-      <w:r>
-        <w:t>pods</w:t>
-      </w:r>
-      <w:proofErr w:type="spellEnd"/>
-      <w:r>
-        <w:t xml:space="preserve"> marcados con una determinada etiqueta.</w:t>
-      </w:r>
-    </w:p>
-    <w:p>
-      <w:proofErr w:type="spellStart"/>
-      <w:r>
-        <w:t>Exsiten</w:t>
-      </w:r>
-      <w:proofErr w:type="spellEnd"/>
-      <w:r>
-        <w:t xml:space="preserve"> tres formas de hacer esto, mediante </w:t>
-      </w:r>
-      <w:proofErr w:type="spellStart"/>
-      <w:r>
-        <w:t>NodePorts</w:t>
-      </w:r>
-      <w:proofErr w:type="spellEnd"/>
-      <w:r>
-        <w:t xml:space="preserve">, </w:t>
-      </w:r>
-      <w:proofErr w:type="spellStart"/>
-      <w:r>
-        <w:t>ClusteIps</w:t>
-      </w:r>
-      <w:proofErr w:type="spellEnd"/>
-      <w:r>
-        <w:t xml:space="preserve"> y </w:t>
-      </w:r>
-      <w:proofErr w:type="spellStart"/>
-      <w:r>
-        <w:t>LoadBalancers</w:t>
-      </w:r>
-      <w:proofErr w:type="spellEnd"/>
-      <w:r>
-        <w:t>.</w:t>
+    </w:p>
+    <w:p>
+      <w:r>
+        <w:t>Dado que los pods en Kubernetes son mortales, es decir, cuando mueren se genera otro nuevo con una IP diferente, necesitamos tener una abstracción que nos permita identificarlos sin atacar a una IP concreta.</w:t>
+      </w:r>
+    </w:p>
+    <w:p>
+      <w:r>
+        <w:t>En Kubernetes existen los ‘services’ que es una abstracción que nos permite generar políticas de tráfico. De esta forma, podemos definir que un determinado tráfico se curse a través de los pods marcados con una determinada etiqueta.</w:t>
+      </w:r>
+    </w:p>
+    <w:p>
+      <w:r>
+        <w:t>Exsiten tres formas de hacer esto, mediante NodePorts, ClusteIps y LoadBalancers.</w:t>
       </w:r>
     </w:p>
     <w:p>
       <w:pPr>
         <w:pStyle w:val="Heading2"/>
       </w:pPr>
-      <w:proofErr w:type="spellStart"/>
       <w:r>
         <w:t>NodePort</w:t>
       </w:r>
-      <w:proofErr w:type="spellEnd"/>
-    </w:p>
-    <w:p>
-      <w:r>
-        <w:t xml:space="preserve">La idea es abrir un puerto en todos los nodos a partir del cual podemos cursar tráfico a los </w:t>
-      </w:r>
-      <w:proofErr w:type="spellStart"/>
-      <w:r>
-        <w:t>pods</w:t>
-      </w:r>
-      <w:proofErr w:type="spellEnd"/>
-      <w:r>
-        <w:t xml:space="preserve"> </w:t>
+    </w:p>
+    <w:p>
+      <w:r>
+        <w:t xml:space="preserve">La idea es abrir un puerto en todos los nodos a partir del cual podemos cursar tráfico a los pods </w:t>
       </w:r>
       <w:r>
         <w:t>usando</w:t>
@@ -109,18 +44,15 @@
         <w:t xml:space="preserve"> un puerto </w:t>
       </w:r>
       <w:r>
-        <w:t xml:space="preserve">del </w:t>
-      </w:r>
-      <w:proofErr w:type="spellStart"/>
-      <w:r>
-        <w:t>pod</w:t>
-      </w:r>
-      <w:proofErr w:type="spellEnd"/>
-      <w:r>
-        <w:t xml:space="preserve"> </w:t>
+        <w:t xml:space="preserve">del pod </w:t>
       </w:r>
       <w:r>
         <w:t xml:space="preserve">determinado. </w:t>
+      </w:r>
+    </w:p>
+    <w:p>
+      <w:r>
+        <w:t>Si agregamos más de un pod al ‘NodePort’, se balancea el tráfico de forma aleatoria.</w:t>
       </w:r>
     </w:p>
     <w:p>

</xml_diff>

<commit_message>
Agregado notas y ejemplos de ClusterIp e Ingress
</commit_message>
<xml_diff>
--- a/Kubernetes services.docx
+++ b/Kubernetes services.docx
@@ -52,7 +52,27 @@
     </w:p>
     <w:p>
       <w:r>
-        <w:t>Si agregamos más de un pod al ‘NodePort’, se balancea el tráfico de forma aleatoria.</w:t>
+        <w:t xml:space="preserve">Si </w:t>
+      </w:r>
+      <w:r>
+        <w:t xml:space="preserve">generamos varios </w:t>
+      </w:r>
+      <w:r>
+        <w:t>pod</w:t>
+      </w:r>
+      <w:r>
+        <w:t>s seleccionables por el</w:t>
+      </w:r>
+      <w:r>
+        <w:t xml:space="preserve"> ‘NodePort’, se balancea el tráfico de forma aleatoria</w:t>
+      </w:r>
+      <w:r>
+        <w:t xml:space="preserve"> entre todos ellos.</w:t>
+      </w:r>
+    </w:p>
+    <w:p>
+      <w:r>
+        <w:t>Para el caso en el que tengamos varios nodos, por defecto y de forma transparente, K8S genera el ‘service’ para todos ellos de forma cross. Por lo que dispondremos del ‘service’ en todos ellos y por tanto tendremos el NodePort configurado en cada nodo de forma automática.</w:t>
       </w:r>
     </w:p>
     <w:p>
@@ -136,6 +156,72 @@
       </w:pPr>
       <w:r>
         <w:t>Existe la posibilidad de que la IP del Nodo cambie y por tanto perdamos la conectividad.</w:t>
+      </w:r>
+    </w:p>
+    <w:p>
+      <w:r>
+        <w:br w:type="page"/>
+      </w:r>
+    </w:p>
+    <w:p>
+      <w:pPr>
+        <w:pStyle w:val="Heading2"/>
+      </w:pPr>
+      <w:r>
+        <w:lastRenderedPageBreak/>
+        <w:t>ClusterIP</w:t>
+      </w:r>
+    </w:p>
+    <w:p>
+      <w:r>
+        <w:t>Una aplicación típica dispone de varias capas que deben comunicarse entre sí como las que aparecen en la siguiente imagen:</w:t>
+      </w:r>
+    </w:p>
+    <w:p>
+      <w:pPr>
+        <w:jc w:val="center"/>
+      </w:pPr>
+      <w:r>
+        <w:drawing>
+          <wp:inline distT="0" distB="0" distL="0" distR="0" wp14:anchorId="1E290EB6" wp14:editId="7F16FA7D">
+            <wp:extent cx="4171950" cy="2874839"/>
+            <wp:effectExtent l="0" t="0" r="0" b="1905"/>
+            <wp:docPr id="1842914988" name="Picture 1"/>
+            <wp:cNvGraphicFramePr>
+              <a:graphicFrameLocks xmlns:a="http://schemas.openxmlformats.org/drawingml/2006/main" noChangeAspect="1"/>
+            </wp:cNvGraphicFramePr>
+            <a:graphic xmlns:a="http://schemas.openxmlformats.org/drawingml/2006/main">
+              <a:graphicData uri="http://schemas.openxmlformats.org/drawingml/2006/picture">
+                <pic:pic xmlns:pic="http://schemas.openxmlformats.org/drawingml/2006/picture">
+                  <pic:nvPicPr>
+                    <pic:cNvPr id="1842914988" name=""/>
+                    <pic:cNvPicPr/>
+                  </pic:nvPicPr>
+                  <pic:blipFill>
+                    <a:blip r:embed="rId6"/>
+                    <a:stretch>
+                      <a:fillRect/>
+                    </a:stretch>
+                  </pic:blipFill>
+                  <pic:spPr>
+                    <a:xfrm>
+                      <a:off x="0" y="0"/>
+                      <a:ext cx="4181714" cy="2881567"/>
+                    </a:xfrm>
+                    <a:prstGeom prst="rect">
+                      <a:avLst/>
+                    </a:prstGeom>
+                  </pic:spPr>
+                </pic:pic>
+              </a:graphicData>
+            </a:graphic>
+          </wp:inline>
+        </w:drawing>
+      </w:r>
+    </w:p>
+    <w:p>
+      <w:r>
+        <w:t>En K8S, como no podemos confiar en las IPs de los pods dado que van cambiando según mueren y se levantan, necesitamos una forma fiable de establecer las conexiones. Un ClusterIP sirve precisamente a este propósito, tener un punto centralizado a partir del cual enrutar tráfico a pods que sirvan al mismo propósito.</w:t>
       </w:r>
     </w:p>
     <w:sectPr>
@@ -642,6 +728,10 @@
   <w:style w:type="paragraph" w:default="1" w:styleId="Normal">
     <w:name w:val="Normal"/>
     <w:qFormat/>
+    <w:rsid w:val="00F22B7B"/>
+    <w:pPr>
+      <w:jc w:val="both"/>
+    </w:pPr>
   </w:style>
   <w:style w:type="paragraph" w:styleId="Heading1">
     <w:name w:val="heading 1"/>

</xml_diff>